<commit_message>
Added link to CRUDController
</commit_message>
<xml_diff>
--- a/REST/REST.docx
+++ b/REST/REST.docx
@@ -379,7 +379,48 @@
           <w:szCs w:val="24"/>
           <w:lang w:val="en-US"/>
         </w:rPr>
-        <w:t>REST uses HTTP Verbs (HTTP Requests)</w:t>
+        <w:t>REST uses HTTP Verbs (</w:t>
+      </w:r>
+      <w:hyperlink r:id="rId5" w:history="1">
+        <w:r>
+          <w:rPr>
+            <w:rStyle w:val="Hyperlink"/>
+            <w:rFonts w:ascii="Times New Roman" w:hAnsi="Times New Roman" w:cs="Times New Roman"/>
+            <w:sz w:val="24"/>
+            <w:szCs w:val="24"/>
+            <w:lang w:val="en-US"/>
+          </w:rPr>
+          <w:t>HTTP Req</w:t>
+        </w:r>
+        <w:r>
+          <w:rPr>
+            <w:rStyle w:val="Hyperlink"/>
+            <w:rFonts w:ascii="Times New Roman" w:hAnsi="Times New Roman" w:cs="Times New Roman"/>
+            <w:sz w:val="24"/>
+            <w:szCs w:val="24"/>
+            <w:lang w:val="en-US"/>
+          </w:rPr>
+          <w:t>u</w:t>
+        </w:r>
+        <w:r>
+          <w:rPr>
+            <w:rStyle w:val="Hyperlink"/>
+            <w:rFonts w:ascii="Times New Roman" w:hAnsi="Times New Roman" w:cs="Times New Roman"/>
+            <w:sz w:val="24"/>
+            <w:szCs w:val="24"/>
+            <w:lang w:val="en-US"/>
+          </w:rPr>
+          <w:t>ests</w:t>
+        </w:r>
+      </w:hyperlink>
+      <w:r>
+        <w:rPr>
+          <w:rFonts w:ascii="Times New Roman" w:hAnsi="Times New Roman" w:cs="Times New Roman"/>
+          <w:sz w:val="24"/>
+          <w:szCs w:val="24"/>
+          <w:lang w:val="en-US"/>
+        </w:rPr>
+        <w:t>)</w:t>
       </w:r>
       <w:r>
         <w:rPr>
@@ -1381,16 +1422,7 @@
           <w:szCs w:val="24"/>
           <w:lang w:val="en-US"/>
         </w:rPr>
-        <w:t xml:space="preserve">REST </w:t>
-      </w:r>
-      <w:r>
-        <w:rPr>
-          <w:rFonts w:ascii="Times New Roman" w:hAnsi="Times New Roman" w:cs="Times New Roman"/>
-          <w:sz w:val="24"/>
-          <w:szCs w:val="24"/>
-          <w:lang w:val="en-US"/>
-        </w:rPr>
-        <w:t>does</w:t>
+        <w:t>REST does</w:t>
       </w:r>
       <w:r>
         <w:rPr>
@@ -1408,16 +1440,7 @@
           <w:szCs w:val="24"/>
           <w:lang w:val="en-US"/>
         </w:rPr>
-        <w:t>’t</w:t>
-      </w:r>
-      <w:r>
-        <w:rPr>
-          <w:rFonts w:ascii="Times New Roman" w:hAnsi="Times New Roman" w:cs="Times New Roman"/>
-          <w:sz w:val="24"/>
-          <w:szCs w:val="24"/>
-          <w:lang w:val="en-US"/>
-        </w:rPr>
-        <w:t xml:space="preserve"> impose security such as SOAP. That is the reason REST is appropriate for public URLs, but it is not good for confidential data passage between client and server</w:t>
+        <w:t>’t impose security such as SOAP. That is the reason REST is appropriate for public URLs, but it is not good for confidential data passage between client and server</w:t>
       </w:r>
     </w:p>
     <w:p>
@@ -2560,6 +2583,7 @@
   <w:style w:type="character" w:default="1" w:styleId="DefaultParagraphFont">
     <w:name w:val="Default Paragraph Font"/>
     <w:uiPriority w:val="1"/>
+    <w:semiHidden/>
     <w:unhideWhenUsed/>
   </w:style>
   <w:style w:type="table" w:default="1" w:styleId="TableNormal">
@@ -2593,6 +2617,41 @@
       <w:ind w:left="720"/>
       <w:contextualSpacing/>
     </w:pPr>
+  </w:style>
+  <w:style w:type="character" w:styleId="Hyperlink">
+    <w:name w:val="Hyperlink"/>
+    <w:basedOn w:val="DefaultParagraphFont"/>
+    <w:uiPriority w:val="99"/>
+    <w:unhideWhenUsed/>
+    <w:rsid w:val="007C4415"/>
+    <w:rPr>
+      <w:color w:val="0563C1" w:themeColor="hyperlink"/>
+      <w:u w:val="single"/>
+    </w:rPr>
+  </w:style>
+  <w:style w:type="character" w:styleId="UnresolvedMention">
+    <w:name w:val="Unresolved Mention"/>
+    <w:basedOn w:val="DefaultParagraphFont"/>
+    <w:uiPriority w:val="99"/>
+    <w:semiHidden/>
+    <w:unhideWhenUsed/>
+    <w:rsid w:val="007C4415"/>
+    <w:rPr>
+      <w:color w:val="605E5C"/>
+      <w:shd w:val="clear" w:color="auto" w:fill="E1DFDD"/>
+    </w:rPr>
+  </w:style>
+  <w:style w:type="character" w:styleId="FollowedHyperlink">
+    <w:name w:val="FollowedHyperlink"/>
+    <w:basedOn w:val="DefaultParagraphFont"/>
+    <w:uiPriority w:val="99"/>
+    <w:semiHidden/>
+    <w:unhideWhenUsed/>
+    <w:rsid w:val="007C4415"/>
+    <w:rPr>
+      <w:color w:val="954F72" w:themeColor="followedHyperlink"/>
+      <w:u w:val="single"/>
+    </w:rPr>
   </w:style>
 </w:styles>
 </file>

</xml_diff>